<commit_message>
Added the Neo4j Project (Still Working on it!)
</commit_message>
<xml_diff>
--- a/Database Systems/HW 5/part 4.docx
+++ b/Database Systems/HW 5/part 4.docx
@@ -6,6 +6,7 @@
       <w:pPr>
         <w:pStyle w:val="Default"/>
       </w:pPr>
+      <w:bookmarkStart w:id="0" w:name="_Hlk165041826"/>
     </w:p>
     <w:p>
       <w:pPr>
@@ -7309,7 +7310,23 @@
                 <w:sz w:val="23"/>
                 <w:szCs w:val="23"/>
               </w:rPr>
-              <w:t xml:space="preserve"> Broucke"</w:t>
+              <w:t xml:space="preserve"> </w:t>
+            </w:r>
+            <w:proofErr w:type="spellStart"/>
+            <w:r>
+              <w:rPr>
+                <w:sz w:val="23"/>
+                <w:szCs w:val="23"/>
+              </w:rPr>
+              <w:t>Broucke</w:t>
+            </w:r>
+            <w:proofErr w:type="spellEnd"/>
+            <w:r>
+              <w:rPr>
+                <w:sz w:val="23"/>
+                <w:szCs w:val="23"/>
+              </w:rPr>
+              <w:t>"</w:t>
             </w:r>
           </w:p>
         </w:tc>
@@ -10141,6 +10158,7 @@
         </w:rPr>
       </w:pPr>
     </w:p>
+    <w:bookmarkEnd w:id="0"/>
     <w:p>
       <w:pPr>
         <w:pStyle w:val="Default"/>
@@ -10861,6 +10879,7 @@
   <w:style w:type="character" w:default="1" w:styleId="DefaultParagraphFont">
     <w:name w:val="Default Paragraph Font"/>
     <w:uiPriority w:val="1"/>
+    <w:semiHidden/>
     <w:unhideWhenUsed/>
   </w:style>
   <w:style w:type="table" w:default="1" w:styleId="TableNormal">

</xml_diff>